<commit_message>
label maker pretty much complete
</commit_message>
<xml_diff>
--- a/HIC_Program_Label_Template2.docx
+++ b/HIC_Program_Label_Template2.docx
@@ -32,12 +32,6 @@
         <w:gridCol w:w="2520"/>
       </w:tblGrid>
       <w:tr>
-        <w:tblPrEx>
-          <w:tblCellMar>
-            <w:top w:w="0" w:type="dxa"/>
-            <w:bottom w:w="0" w:type="dxa"/>
-          </w:tblCellMar>
-        </w:tblPrEx>
         <w:trPr>
           <w:cantSplit/>
           <w:trHeight w:hRule="exact" w:val="720"/>
@@ -87,12 +81,18 @@
               <w:spacing w:line="259" w:lineRule="auto"/>
               <w:jc w:val="center"/>
               <w:rPr>
-                <w:sz w:val="16"/>
-                <w:szCs w:val="16"/>
-              </w:rPr>
-            </w:pPr>
-            <w:r>
-              <w:rPr>
+                <w:b/>
+                <w:bCs/>
+                <w:color w:val="0070C0"/>
+                <w:sz w:val="16"/>
+                <w:szCs w:val="16"/>
+              </w:rPr>
+            </w:pPr>
+            <w:r>
+              <w:rPr>
+                <w:b/>
+                <w:bCs/>
+                <w:color w:val="0070C0"/>
                 <w:sz w:val="16"/>
                 <w:szCs w:val="16"/>
               </w:rPr>
@@ -101,7 +101,6 @@
           </w:p>
           <w:p>
             <w:pPr>
-              <w:spacing w:after="0"/>
               <w:jc w:val="center"/>
               <w:rPr>
                 <w:sz w:val="16"/>
@@ -222,12 +221,18 @@
               <w:spacing w:line="259" w:lineRule="auto"/>
               <w:jc w:val="center"/>
               <w:rPr>
-                <w:sz w:val="16"/>
-                <w:szCs w:val="16"/>
-              </w:rPr>
-            </w:pPr>
-            <w:r>
-              <w:rPr>
+                <w:b/>
+                <w:bCs/>
+                <w:color w:val="0070C0"/>
+                <w:sz w:val="16"/>
+                <w:szCs w:val="16"/>
+              </w:rPr>
+            </w:pPr>
+            <w:r>
+              <w:rPr>
+                <w:b/>
+                <w:bCs/>
+                <w:color w:val="0070C0"/>
                 <w:sz w:val="16"/>
                 <w:szCs w:val="16"/>
               </w:rPr>
@@ -236,7 +241,6 @@
           </w:p>
           <w:p>
             <w:pPr>
-              <w:spacing w:after="0"/>
               <w:jc w:val="center"/>
               <w:rPr>
                 <w:sz w:val="16"/>
@@ -357,12 +361,18 @@
               <w:spacing w:line="259" w:lineRule="auto"/>
               <w:jc w:val="center"/>
               <w:rPr>
-                <w:sz w:val="16"/>
-                <w:szCs w:val="16"/>
-              </w:rPr>
-            </w:pPr>
-            <w:r>
-              <w:rPr>
+                <w:b/>
+                <w:bCs/>
+                <w:color w:val="0070C0"/>
+                <w:sz w:val="16"/>
+                <w:szCs w:val="16"/>
+              </w:rPr>
+            </w:pPr>
+            <w:r>
+              <w:rPr>
+                <w:b/>
+                <w:bCs/>
+                <w:color w:val="0070C0"/>
                 <w:sz w:val="16"/>
                 <w:szCs w:val="16"/>
               </w:rPr>
@@ -371,7 +381,6 @@
           </w:p>
           <w:p>
             <w:pPr>
-              <w:spacing w:after="0"/>
               <w:jc w:val="center"/>
               <w:rPr>
                 <w:sz w:val="16"/>
@@ -492,12 +501,18 @@
               <w:spacing w:line="259" w:lineRule="auto"/>
               <w:jc w:val="center"/>
               <w:rPr>
-                <w:sz w:val="16"/>
-                <w:szCs w:val="16"/>
-              </w:rPr>
-            </w:pPr>
-            <w:r>
-              <w:rPr>
+                <w:b/>
+                <w:bCs/>
+                <w:color w:val="0070C0"/>
+                <w:sz w:val="16"/>
+                <w:szCs w:val="16"/>
+              </w:rPr>
+            </w:pPr>
+            <w:r>
+              <w:rPr>
+                <w:b/>
+                <w:bCs/>
+                <w:color w:val="0070C0"/>
                 <w:sz w:val="16"/>
                 <w:szCs w:val="16"/>
               </w:rPr>
@@ -506,7 +521,6 @@
           </w:p>
           <w:p>
             <w:pPr>
-              <w:spacing w:after="0"/>
               <w:jc w:val="center"/>
               <w:rPr>
                 <w:sz w:val="16"/>
@@ -533,12 +547,6 @@
         </w:tc>
       </w:tr>
       <w:tr>
-        <w:tblPrEx>
-          <w:tblCellMar>
-            <w:top w:w="0" w:type="dxa"/>
-            <w:bottom w:w="0" w:type="dxa"/>
-          </w:tblCellMar>
-        </w:tblPrEx>
         <w:trPr>
           <w:cantSplit/>
           <w:trHeight w:hRule="exact" w:val="720"/>
@@ -629,12 +637,18 @@
               <w:spacing w:line="259" w:lineRule="auto"/>
               <w:jc w:val="center"/>
               <w:rPr>
-                <w:sz w:val="16"/>
-                <w:szCs w:val="16"/>
-              </w:rPr>
-            </w:pPr>
-            <w:r>
-              <w:rPr>
+                <w:b/>
+                <w:bCs/>
+                <w:color w:val="0070C0"/>
+                <w:sz w:val="16"/>
+                <w:szCs w:val="16"/>
+              </w:rPr>
+            </w:pPr>
+            <w:r>
+              <w:rPr>
+                <w:b/>
+                <w:bCs/>
+                <w:color w:val="0070C0"/>
                 <w:sz w:val="16"/>
                 <w:szCs w:val="16"/>
               </w:rPr>
@@ -643,7 +657,6 @@
           </w:p>
           <w:p>
             <w:pPr>
-              <w:spacing w:after="0"/>
               <w:jc w:val="center"/>
               <w:rPr>
                 <w:sz w:val="16"/>
@@ -764,12 +777,18 @@
               <w:spacing w:line="259" w:lineRule="auto"/>
               <w:jc w:val="center"/>
               <w:rPr>
-                <w:sz w:val="16"/>
-                <w:szCs w:val="16"/>
-              </w:rPr>
-            </w:pPr>
-            <w:r>
-              <w:rPr>
+                <w:b/>
+                <w:bCs/>
+                <w:color w:val="0070C0"/>
+                <w:sz w:val="16"/>
+                <w:szCs w:val="16"/>
+              </w:rPr>
+            </w:pPr>
+            <w:r>
+              <w:rPr>
+                <w:b/>
+                <w:bCs/>
+                <w:color w:val="0070C0"/>
                 <w:sz w:val="16"/>
                 <w:szCs w:val="16"/>
               </w:rPr>
@@ -778,7 +797,6 @@
           </w:p>
           <w:p>
             <w:pPr>
-              <w:spacing w:after="0"/>
               <w:jc w:val="center"/>
               <w:rPr>
                 <w:sz w:val="16"/>
@@ -899,12 +917,18 @@
               <w:spacing w:line="259" w:lineRule="auto"/>
               <w:jc w:val="center"/>
               <w:rPr>
-                <w:sz w:val="16"/>
-                <w:szCs w:val="16"/>
-              </w:rPr>
-            </w:pPr>
-            <w:r>
-              <w:rPr>
+                <w:b/>
+                <w:bCs/>
+                <w:color w:val="0070C0"/>
+                <w:sz w:val="16"/>
+                <w:szCs w:val="16"/>
+              </w:rPr>
+            </w:pPr>
+            <w:r>
+              <w:rPr>
+                <w:b/>
+                <w:bCs/>
+                <w:color w:val="0070C0"/>
                 <w:sz w:val="16"/>
                 <w:szCs w:val="16"/>
               </w:rPr>
@@ -913,7 +937,6 @@
           </w:p>
           <w:p>
             <w:pPr>
-              <w:spacing w:after="0"/>
               <w:jc w:val="center"/>
               <w:rPr>
                 <w:sz w:val="16"/>
@@ -1034,12 +1057,18 @@
               <w:spacing w:line="259" w:lineRule="auto"/>
               <w:jc w:val="center"/>
               <w:rPr>
-                <w:sz w:val="16"/>
-                <w:szCs w:val="16"/>
-              </w:rPr>
-            </w:pPr>
-            <w:r>
-              <w:rPr>
+                <w:b/>
+                <w:bCs/>
+                <w:color w:val="0070C0"/>
+                <w:sz w:val="16"/>
+                <w:szCs w:val="16"/>
+              </w:rPr>
+            </w:pPr>
+            <w:r>
+              <w:rPr>
+                <w:b/>
+                <w:bCs/>
+                <w:color w:val="0070C0"/>
                 <w:sz w:val="16"/>
                 <w:szCs w:val="16"/>
               </w:rPr>
@@ -1048,7 +1077,6 @@
           </w:p>
           <w:p>
             <w:pPr>
-              <w:spacing w:after="0"/>
               <w:jc w:val="center"/>
               <w:rPr>
                 <w:sz w:val="16"/>
@@ -1075,12 +1103,6 @@
         </w:tc>
       </w:tr>
       <w:tr>
-        <w:tblPrEx>
-          <w:tblCellMar>
-            <w:top w:w="0" w:type="dxa"/>
-            <w:bottom w:w="0" w:type="dxa"/>
-          </w:tblCellMar>
-        </w:tblPrEx>
         <w:trPr>
           <w:cantSplit/>
           <w:trHeight w:hRule="exact" w:val="720"/>
@@ -1171,12 +1193,18 @@
               <w:spacing w:line="259" w:lineRule="auto"/>
               <w:jc w:val="center"/>
               <w:rPr>
-                <w:sz w:val="16"/>
-                <w:szCs w:val="16"/>
-              </w:rPr>
-            </w:pPr>
-            <w:r>
-              <w:rPr>
+                <w:b/>
+                <w:bCs/>
+                <w:color w:val="0070C0"/>
+                <w:sz w:val="16"/>
+                <w:szCs w:val="16"/>
+              </w:rPr>
+            </w:pPr>
+            <w:r>
+              <w:rPr>
+                <w:b/>
+                <w:bCs/>
+                <w:color w:val="0070C0"/>
                 <w:sz w:val="16"/>
                 <w:szCs w:val="16"/>
               </w:rPr>
@@ -1185,7 +1213,6 @@
           </w:p>
           <w:p>
             <w:pPr>
-              <w:spacing w:after="0"/>
               <w:jc w:val="center"/>
               <w:rPr>
                 <w:sz w:val="16"/>
@@ -1306,12 +1333,18 @@
               <w:spacing w:line="259" w:lineRule="auto"/>
               <w:jc w:val="center"/>
               <w:rPr>
-                <w:sz w:val="16"/>
-                <w:szCs w:val="16"/>
-              </w:rPr>
-            </w:pPr>
-            <w:r>
-              <w:rPr>
+                <w:b/>
+                <w:bCs/>
+                <w:color w:val="0070C0"/>
+                <w:sz w:val="16"/>
+                <w:szCs w:val="16"/>
+              </w:rPr>
+            </w:pPr>
+            <w:r>
+              <w:rPr>
+                <w:b/>
+                <w:bCs/>
+                <w:color w:val="0070C0"/>
                 <w:sz w:val="16"/>
                 <w:szCs w:val="16"/>
               </w:rPr>
@@ -1320,7 +1353,6 @@
           </w:p>
           <w:p>
             <w:pPr>
-              <w:spacing w:after="0"/>
               <w:jc w:val="center"/>
               <w:rPr>
                 <w:sz w:val="16"/>
@@ -1441,12 +1473,18 @@
               <w:spacing w:line="259" w:lineRule="auto"/>
               <w:jc w:val="center"/>
               <w:rPr>
-                <w:sz w:val="16"/>
-                <w:szCs w:val="16"/>
-              </w:rPr>
-            </w:pPr>
-            <w:r>
-              <w:rPr>
+                <w:b/>
+                <w:bCs/>
+                <w:color w:val="0070C0"/>
+                <w:sz w:val="16"/>
+                <w:szCs w:val="16"/>
+              </w:rPr>
+            </w:pPr>
+            <w:r>
+              <w:rPr>
+                <w:b/>
+                <w:bCs/>
+                <w:color w:val="0070C0"/>
                 <w:sz w:val="16"/>
                 <w:szCs w:val="16"/>
               </w:rPr>
@@ -1455,7 +1493,6 @@
           </w:p>
           <w:p>
             <w:pPr>
-              <w:spacing w:after="0"/>
               <w:jc w:val="center"/>
               <w:rPr>
                 <w:sz w:val="16"/>
@@ -1576,12 +1613,18 @@
               <w:spacing w:line="259" w:lineRule="auto"/>
               <w:jc w:val="center"/>
               <w:rPr>
-                <w:sz w:val="16"/>
-                <w:szCs w:val="16"/>
-              </w:rPr>
-            </w:pPr>
-            <w:r>
-              <w:rPr>
+                <w:b/>
+                <w:bCs/>
+                <w:color w:val="0070C0"/>
+                <w:sz w:val="16"/>
+                <w:szCs w:val="16"/>
+              </w:rPr>
+            </w:pPr>
+            <w:r>
+              <w:rPr>
+                <w:b/>
+                <w:bCs/>
+                <w:color w:val="0070C0"/>
                 <w:sz w:val="16"/>
                 <w:szCs w:val="16"/>
               </w:rPr>
@@ -1590,7 +1633,6 @@
           </w:p>
           <w:p>
             <w:pPr>
-              <w:spacing w:after="0"/>
               <w:jc w:val="center"/>
               <w:rPr>
                 <w:sz w:val="16"/>
@@ -1617,12 +1659,6 @@
         </w:tc>
       </w:tr>
       <w:tr>
-        <w:tblPrEx>
-          <w:tblCellMar>
-            <w:top w:w="0" w:type="dxa"/>
-            <w:bottom w:w="0" w:type="dxa"/>
-          </w:tblCellMar>
-        </w:tblPrEx>
         <w:trPr>
           <w:cantSplit/>
           <w:trHeight w:hRule="exact" w:val="720"/>
@@ -1713,12 +1749,18 @@
               <w:spacing w:line="259" w:lineRule="auto"/>
               <w:jc w:val="center"/>
               <w:rPr>
-                <w:sz w:val="16"/>
-                <w:szCs w:val="16"/>
-              </w:rPr>
-            </w:pPr>
-            <w:r>
-              <w:rPr>
+                <w:b/>
+                <w:bCs/>
+                <w:color w:val="0070C0"/>
+                <w:sz w:val="16"/>
+                <w:szCs w:val="16"/>
+              </w:rPr>
+            </w:pPr>
+            <w:r>
+              <w:rPr>
+                <w:b/>
+                <w:bCs/>
+                <w:color w:val="0070C0"/>
                 <w:sz w:val="16"/>
                 <w:szCs w:val="16"/>
               </w:rPr>
@@ -1727,7 +1769,6 @@
           </w:p>
           <w:p>
             <w:pPr>
-              <w:spacing w:after="0"/>
               <w:jc w:val="center"/>
               <w:rPr>
                 <w:sz w:val="16"/>
@@ -1848,12 +1889,18 @@
               <w:spacing w:line="259" w:lineRule="auto"/>
               <w:jc w:val="center"/>
               <w:rPr>
-                <w:sz w:val="16"/>
-                <w:szCs w:val="16"/>
-              </w:rPr>
-            </w:pPr>
-            <w:r>
-              <w:rPr>
+                <w:b/>
+                <w:bCs/>
+                <w:color w:val="0070C0"/>
+                <w:sz w:val="16"/>
+                <w:szCs w:val="16"/>
+              </w:rPr>
+            </w:pPr>
+            <w:r>
+              <w:rPr>
+                <w:b/>
+                <w:bCs/>
+                <w:color w:val="0070C0"/>
                 <w:sz w:val="16"/>
                 <w:szCs w:val="16"/>
               </w:rPr>
@@ -1862,7 +1909,6 @@
           </w:p>
           <w:p>
             <w:pPr>
-              <w:spacing w:after="0"/>
               <w:jc w:val="center"/>
               <w:rPr>
                 <w:sz w:val="16"/>
@@ -1983,12 +2029,18 @@
               <w:spacing w:line="259" w:lineRule="auto"/>
               <w:jc w:val="center"/>
               <w:rPr>
-                <w:sz w:val="16"/>
-                <w:szCs w:val="16"/>
-              </w:rPr>
-            </w:pPr>
-            <w:r>
-              <w:rPr>
+                <w:b/>
+                <w:bCs/>
+                <w:color w:val="0070C0"/>
+                <w:sz w:val="16"/>
+                <w:szCs w:val="16"/>
+              </w:rPr>
+            </w:pPr>
+            <w:r>
+              <w:rPr>
+                <w:b/>
+                <w:bCs/>
+                <w:color w:val="0070C0"/>
                 <w:sz w:val="16"/>
                 <w:szCs w:val="16"/>
               </w:rPr>
@@ -1997,7 +2049,6 @@
           </w:p>
           <w:p>
             <w:pPr>
-              <w:spacing w:after="0"/>
               <w:jc w:val="center"/>
               <w:rPr>
                 <w:sz w:val="16"/>
@@ -2118,12 +2169,18 @@
               <w:spacing w:line="259" w:lineRule="auto"/>
               <w:jc w:val="center"/>
               <w:rPr>
-                <w:sz w:val="16"/>
-                <w:szCs w:val="16"/>
-              </w:rPr>
-            </w:pPr>
-            <w:r>
-              <w:rPr>
+                <w:b/>
+                <w:bCs/>
+                <w:color w:val="0070C0"/>
+                <w:sz w:val="16"/>
+                <w:szCs w:val="16"/>
+              </w:rPr>
+            </w:pPr>
+            <w:r>
+              <w:rPr>
+                <w:b/>
+                <w:bCs/>
+                <w:color w:val="0070C0"/>
                 <w:sz w:val="16"/>
                 <w:szCs w:val="16"/>
               </w:rPr>
@@ -2132,7 +2189,6 @@
           </w:p>
           <w:p>
             <w:pPr>
-              <w:spacing w:after="0"/>
               <w:jc w:val="center"/>
               <w:rPr>
                 <w:sz w:val="16"/>
@@ -2159,12 +2215,6 @@
         </w:tc>
       </w:tr>
       <w:tr>
-        <w:tblPrEx>
-          <w:tblCellMar>
-            <w:top w:w="0" w:type="dxa"/>
-            <w:bottom w:w="0" w:type="dxa"/>
-          </w:tblCellMar>
-        </w:tblPrEx>
         <w:trPr>
           <w:cantSplit/>
           <w:trHeight w:hRule="exact" w:val="720"/>
@@ -2255,12 +2305,18 @@
               <w:spacing w:line="259" w:lineRule="auto"/>
               <w:jc w:val="center"/>
               <w:rPr>
-                <w:sz w:val="16"/>
-                <w:szCs w:val="16"/>
-              </w:rPr>
-            </w:pPr>
-            <w:r>
-              <w:rPr>
+                <w:b/>
+                <w:bCs/>
+                <w:color w:val="0070C0"/>
+                <w:sz w:val="16"/>
+                <w:szCs w:val="16"/>
+              </w:rPr>
+            </w:pPr>
+            <w:r>
+              <w:rPr>
+                <w:b/>
+                <w:bCs/>
+                <w:color w:val="0070C0"/>
                 <w:sz w:val="16"/>
                 <w:szCs w:val="16"/>
               </w:rPr>
@@ -2269,7 +2325,6 @@
           </w:p>
           <w:p>
             <w:pPr>
-              <w:spacing w:after="0"/>
               <w:jc w:val="center"/>
               <w:rPr>
                 <w:sz w:val="16"/>
@@ -2390,12 +2445,18 @@
               <w:spacing w:line="259" w:lineRule="auto"/>
               <w:jc w:val="center"/>
               <w:rPr>
-                <w:sz w:val="16"/>
-                <w:szCs w:val="16"/>
-              </w:rPr>
-            </w:pPr>
-            <w:r>
-              <w:rPr>
+                <w:b/>
+                <w:bCs/>
+                <w:color w:val="0070C0"/>
+                <w:sz w:val="16"/>
+                <w:szCs w:val="16"/>
+              </w:rPr>
+            </w:pPr>
+            <w:r>
+              <w:rPr>
+                <w:b/>
+                <w:bCs/>
+                <w:color w:val="0070C0"/>
                 <w:sz w:val="16"/>
                 <w:szCs w:val="16"/>
               </w:rPr>
@@ -2404,7 +2465,6 @@
           </w:p>
           <w:p>
             <w:pPr>
-              <w:spacing w:after="0"/>
               <w:jc w:val="center"/>
               <w:rPr>
                 <w:sz w:val="16"/>
@@ -2525,12 +2585,18 @@
               <w:spacing w:line="259" w:lineRule="auto"/>
               <w:jc w:val="center"/>
               <w:rPr>
-                <w:sz w:val="16"/>
-                <w:szCs w:val="16"/>
-              </w:rPr>
-            </w:pPr>
-            <w:r>
-              <w:rPr>
+                <w:b/>
+                <w:bCs/>
+                <w:color w:val="0070C0"/>
+                <w:sz w:val="16"/>
+                <w:szCs w:val="16"/>
+              </w:rPr>
+            </w:pPr>
+            <w:r>
+              <w:rPr>
+                <w:b/>
+                <w:bCs/>
+                <w:color w:val="0070C0"/>
                 <w:sz w:val="16"/>
                 <w:szCs w:val="16"/>
               </w:rPr>
@@ -2539,7 +2605,6 @@
           </w:p>
           <w:p>
             <w:pPr>
-              <w:spacing w:after="0"/>
               <w:jc w:val="center"/>
               <w:rPr>
                 <w:sz w:val="16"/>
@@ -2660,12 +2725,18 @@
               <w:spacing w:line="259" w:lineRule="auto"/>
               <w:jc w:val="center"/>
               <w:rPr>
-                <w:sz w:val="16"/>
-                <w:szCs w:val="16"/>
-              </w:rPr>
-            </w:pPr>
-            <w:r>
-              <w:rPr>
+                <w:b/>
+                <w:bCs/>
+                <w:color w:val="0070C0"/>
+                <w:sz w:val="16"/>
+                <w:szCs w:val="16"/>
+              </w:rPr>
+            </w:pPr>
+            <w:r>
+              <w:rPr>
+                <w:b/>
+                <w:bCs/>
+                <w:color w:val="0070C0"/>
                 <w:sz w:val="16"/>
                 <w:szCs w:val="16"/>
               </w:rPr>
@@ -2674,7 +2745,6 @@
           </w:p>
           <w:p>
             <w:pPr>
-              <w:spacing w:after="0"/>
               <w:jc w:val="center"/>
               <w:rPr>
                 <w:sz w:val="16"/>
@@ -2701,12 +2771,6 @@
         </w:tc>
       </w:tr>
       <w:tr>
-        <w:tblPrEx>
-          <w:tblCellMar>
-            <w:top w:w="0" w:type="dxa"/>
-            <w:bottom w:w="0" w:type="dxa"/>
-          </w:tblCellMar>
-        </w:tblPrEx>
         <w:trPr>
           <w:cantSplit/>
           <w:trHeight w:hRule="exact" w:val="720"/>
@@ -2797,12 +2861,18 @@
               <w:spacing w:line="259" w:lineRule="auto"/>
               <w:jc w:val="center"/>
               <w:rPr>
-                <w:sz w:val="16"/>
-                <w:szCs w:val="16"/>
-              </w:rPr>
-            </w:pPr>
-            <w:r>
-              <w:rPr>
+                <w:b/>
+                <w:bCs/>
+                <w:color w:val="0070C0"/>
+                <w:sz w:val="16"/>
+                <w:szCs w:val="16"/>
+              </w:rPr>
+            </w:pPr>
+            <w:r>
+              <w:rPr>
+                <w:b/>
+                <w:bCs/>
+                <w:color w:val="0070C0"/>
                 <w:sz w:val="16"/>
                 <w:szCs w:val="16"/>
               </w:rPr>
@@ -2811,7 +2881,6 @@
           </w:p>
           <w:p>
             <w:pPr>
-              <w:spacing w:after="0"/>
               <w:jc w:val="center"/>
               <w:rPr>
                 <w:sz w:val="16"/>
@@ -2932,12 +3001,18 @@
               <w:spacing w:line="259" w:lineRule="auto"/>
               <w:jc w:val="center"/>
               <w:rPr>
-                <w:sz w:val="16"/>
-                <w:szCs w:val="16"/>
-              </w:rPr>
-            </w:pPr>
-            <w:r>
-              <w:rPr>
+                <w:b/>
+                <w:bCs/>
+                <w:color w:val="0070C0"/>
+                <w:sz w:val="16"/>
+                <w:szCs w:val="16"/>
+              </w:rPr>
+            </w:pPr>
+            <w:r>
+              <w:rPr>
+                <w:b/>
+                <w:bCs/>
+                <w:color w:val="0070C0"/>
                 <w:sz w:val="16"/>
                 <w:szCs w:val="16"/>
               </w:rPr>
@@ -2946,7 +3021,6 @@
           </w:p>
           <w:p>
             <w:pPr>
-              <w:spacing w:after="0"/>
               <w:jc w:val="center"/>
               <w:rPr>
                 <w:sz w:val="16"/>
@@ -3067,12 +3141,18 @@
               <w:spacing w:line="259" w:lineRule="auto"/>
               <w:jc w:val="center"/>
               <w:rPr>
-                <w:sz w:val="16"/>
-                <w:szCs w:val="16"/>
-              </w:rPr>
-            </w:pPr>
-            <w:r>
-              <w:rPr>
+                <w:b/>
+                <w:bCs/>
+                <w:color w:val="0070C0"/>
+                <w:sz w:val="16"/>
+                <w:szCs w:val="16"/>
+              </w:rPr>
+            </w:pPr>
+            <w:r>
+              <w:rPr>
+                <w:b/>
+                <w:bCs/>
+                <w:color w:val="0070C0"/>
                 <w:sz w:val="16"/>
                 <w:szCs w:val="16"/>
               </w:rPr>
@@ -3081,7 +3161,6 @@
           </w:p>
           <w:p>
             <w:pPr>
-              <w:spacing w:after="0"/>
               <w:jc w:val="center"/>
               <w:rPr>
                 <w:sz w:val="16"/>
@@ -3202,12 +3281,18 @@
               <w:spacing w:line="259" w:lineRule="auto"/>
               <w:jc w:val="center"/>
               <w:rPr>
-                <w:sz w:val="16"/>
-                <w:szCs w:val="16"/>
-              </w:rPr>
-            </w:pPr>
-            <w:r>
-              <w:rPr>
+                <w:b/>
+                <w:bCs/>
+                <w:color w:val="0070C0"/>
+                <w:sz w:val="16"/>
+                <w:szCs w:val="16"/>
+              </w:rPr>
+            </w:pPr>
+            <w:r>
+              <w:rPr>
+                <w:b/>
+                <w:bCs/>
+                <w:color w:val="0070C0"/>
                 <w:sz w:val="16"/>
                 <w:szCs w:val="16"/>
               </w:rPr>
@@ -3216,7 +3301,6 @@
           </w:p>
           <w:p>
             <w:pPr>
-              <w:spacing w:after="0"/>
               <w:jc w:val="center"/>
               <w:rPr>
                 <w:sz w:val="16"/>
@@ -3243,12 +3327,6 @@
         </w:tc>
       </w:tr>
       <w:tr>
-        <w:tblPrEx>
-          <w:tblCellMar>
-            <w:top w:w="0" w:type="dxa"/>
-            <w:bottom w:w="0" w:type="dxa"/>
-          </w:tblCellMar>
-        </w:tblPrEx>
         <w:trPr>
           <w:cantSplit/>
           <w:trHeight w:hRule="exact" w:val="720"/>
@@ -3339,12 +3417,18 @@
               <w:spacing w:line="259" w:lineRule="auto"/>
               <w:jc w:val="center"/>
               <w:rPr>
-                <w:sz w:val="16"/>
-                <w:szCs w:val="16"/>
-              </w:rPr>
-            </w:pPr>
-            <w:r>
-              <w:rPr>
+                <w:b/>
+                <w:bCs/>
+                <w:color w:val="0070C0"/>
+                <w:sz w:val="16"/>
+                <w:szCs w:val="16"/>
+              </w:rPr>
+            </w:pPr>
+            <w:r>
+              <w:rPr>
+                <w:b/>
+                <w:bCs/>
+                <w:color w:val="0070C0"/>
                 <w:sz w:val="16"/>
                 <w:szCs w:val="16"/>
               </w:rPr>
@@ -3353,7 +3437,6 @@
           </w:p>
           <w:p>
             <w:pPr>
-              <w:spacing w:after="0"/>
               <w:jc w:val="center"/>
               <w:rPr>
                 <w:sz w:val="16"/>
@@ -3474,12 +3557,18 @@
               <w:spacing w:line="259" w:lineRule="auto"/>
               <w:jc w:val="center"/>
               <w:rPr>
-                <w:sz w:val="16"/>
-                <w:szCs w:val="16"/>
-              </w:rPr>
-            </w:pPr>
-            <w:r>
-              <w:rPr>
+                <w:b/>
+                <w:bCs/>
+                <w:color w:val="0070C0"/>
+                <w:sz w:val="16"/>
+                <w:szCs w:val="16"/>
+              </w:rPr>
+            </w:pPr>
+            <w:r>
+              <w:rPr>
+                <w:b/>
+                <w:bCs/>
+                <w:color w:val="0070C0"/>
                 <w:sz w:val="16"/>
                 <w:szCs w:val="16"/>
               </w:rPr>
@@ -3488,7 +3577,6 @@
           </w:p>
           <w:p>
             <w:pPr>
-              <w:spacing w:after="0"/>
               <w:jc w:val="center"/>
               <w:rPr>
                 <w:sz w:val="16"/>
@@ -3609,12 +3697,18 @@
               <w:spacing w:line="259" w:lineRule="auto"/>
               <w:jc w:val="center"/>
               <w:rPr>
-                <w:sz w:val="16"/>
-                <w:szCs w:val="16"/>
-              </w:rPr>
-            </w:pPr>
-            <w:r>
-              <w:rPr>
+                <w:b/>
+                <w:bCs/>
+                <w:color w:val="0070C0"/>
+                <w:sz w:val="16"/>
+                <w:szCs w:val="16"/>
+              </w:rPr>
+            </w:pPr>
+            <w:r>
+              <w:rPr>
+                <w:b/>
+                <w:bCs/>
+                <w:color w:val="0070C0"/>
                 <w:sz w:val="16"/>
                 <w:szCs w:val="16"/>
               </w:rPr>
@@ -3623,7 +3717,6 @@
           </w:p>
           <w:p>
             <w:pPr>
-              <w:spacing w:after="0"/>
               <w:jc w:val="center"/>
               <w:rPr>
                 <w:sz w:val="16"/>
@@ -3744,12 +3837,18 @@
               <w:spacing w:line="259" w:lineRule="auto"/>
               <w:jc w:val="center"/>
               <w:rPr>
-                <w:sz w:val="16"/>
-                <w:szCs w:val="16"/>
-              </w:rPr>
-            </w:pPr>
-            <w:r>
-              <w:rPr>
+                <w:b/>
+                <w:bCs/>
+                <w:color w:val="0070C0"/>
+                <w:sz w:val="16"/>
+                <w:szCs w:val="16"/>
+              </w:rPr>
+            </w:pPr>
+            <w:r>
+              <w:rPr>
+                <w:b/>
+                <w:bCs/>
+                <w:color w:val="0070C0"/>
                 <w:sz w:val="16"/>
                 <w:szCs w:val="16"/>
               </w:rPr>
@@ -3758,7 +3857,6 @@
           </w:p>
           <w:p>
             <w:pPr>
-              <w:spacing w:after="0"/>
               <w:jc w:val="center"/>
               <w:rPr>
                 <w:sz w:val="16"/>
@@ -3785,12 +3883,6 @@
         </w:tc>
       </w:tr>
       <w:tr>
-        <w:tblPrEx>
-          <w:tblCellMar>
-            <w:top w:w="0" w:type="dxa"/>
-            <w:bottom w:w="0" w:type="dxa"/>
-          </w:tblCellMar>
-        </w:tblPrEx>
         <w:trPr>
           <w:cantSplit/>
           <w:trHeight w:hRule="exact" w:val="720"/>
@@ -3881,12 +3973,18 @@
               <w:spacing w:line="259" w:lineRule="auto"/>
               <w:jc w:val="center"/>
               <w:rPr>
-                <w:sz w:val="16"/>
-                <w:szCs w:val="16"/>
-              </w:rPr>
-            </w:pPr>
-            <w:r>
-              <w:rPr>
+                <w:b/>
+                <w:bCs/>
+                <w:color w:val="0070C0"/>
+                <w:sz w:val="16"/>
+                <w:szCs w:val="16"/>
+              </w:rPr>
+            </w:pPr>
+            <w:r>
+              <w:rPr>
+                <w:b/>
+                <w:bCs/>
+                <w:color w:val="0070C0"/>
                 <w:sz w:val="16"/>
                 <w:szCs w:val="16"/>
               </w:rPr>
@@ -3895,7 +3993,6 @@
           </w:p>
           <w:p>
             <w:pPr>
-              <w:spacing w:after="0"/>
               <w:jc w:val="center"/>
               <w:rPr>
                 <w:sz w:val="16"/>
@@ -4016,12 +4113,18 @@
               <w:spacing w:line="259" w:lineRule="auto"/>
               <w:jc w:val="center"/>
               <w:rPr>
-                <w:sz w:val="16"/>
-                <w:szCs w:val="16"/>
-              </w:rPr>
-            </w:pPr>
-            <w:r>
-              <w:rPr>
+                <w:b/>
+                <w:bCs/>
+                <w:color w:val="0070C0"/>
+                <w:sz w:val="16"/>
+                <w:szCs w:val="16"/>
+              </w:rPr>
+            </w:pPr>
+            <w:r>
+              <w:rPr>
+                <w:b/>
+                <w:bCs/>
+                <w:color w:val="0070C0"/>
                 <w:sz w:val="16"/>
                 <w:szCs w:val="16"/>
               </w:rPr>
@@ -4030,7 +4133,6 @@
           </w:p>
           <w:p>
             <w:pPr>
-              <w:spacing w:after="0"/>
               <w:jc w:val="center"/>
               <w:rPr>
                 <w:sz w:val="16"/>
@@ -4151,12 +4253,18 @@
               <w:spacing w:line="259" w:lineRule="auto"/>
               <w:jc w:val="center"/>
               <w:rPr>
-                <w:sz w:val="16"/>
-                <w:szCs w:val="16"/>
-              </w:rPr>
-            </w:pPr>
-            <w:r>
-              <w:rPr>
+                <w:b/>
+                <w:bCs/>
+                <w:color w:val="0070C0"/>
+                <w:sz w:val="16"/>
+                <w:szCs w:val="16"/>
+              </w:rPr>
+            </w:pPr>
+            <w:r>
+              <w:rPr>
+                <w:b/>
+                <w:bCs/>
+                <w:color w:val="0070C0"/>
                 <w:sz w:val="16"/>
                 <w:szCs w:val="16"/>
               </w:rPr>
@@ -4165,7 +4273,6 @@
           </w:p>
           <w:p>
             <w:pPr>
-              <w:spacing w:after="0"/>
               <w:jc w:val="center"/>
               <w:rPr>
                 <w:sz w:val="16"/>
@@ -4286,12 +4393,18 @@
               <w:spacing w:line="259" w:lineRule="auto"/>
               <w:jc w:val="center"/>
               <w:rPr>
-                <w:sz w:val="16"/>
-                <w:szCs w:val="16"/>
-              </w:rPr>
-            </w:pPr>
-            <w:r>
-              <w:rPr>
+                <w:b/>
+                <w:bCs/>
+                <w:color w:val="0070C0"/>
+                <w:sz w:val="16"/>
+                <w:szCs w:val="16"/>
+              </w:rPr>
+            </w:pPr>
+            <w:r>
+              <w:rPr>
+                <w:b/>
+                <w:bCs/>
+                <w:color w:val="0070C0"/>
                 <w:sz w:val="16"/>
                 <w:szCs w:val="16"/>
               </w:rPr>
@@ -4300,7 +4413,6 @@
           </w:p>
           <w:p>
             <w:pPr>
-              <w:spacing w:after="0"/>
               <w:jc w:val="center"/>
               <w:rPr>
                 <w:sz w:val="16"/>
@@ -4327,12 +4439,6 @@
         </w:tc>
       </w:tr>
       <w:tr>
-        <w:tblPrEx>
-          <w:tblCellMar>
-            <w:top w:w="0" w:type="dxa"/>
-            <w:bottom w:w="0" w:type="dxa"/>
-          </w:tblCellMar>
-        </w:tblPrEx>
         <w:trPr>
           <w:cantSplit/>
           <w:trHeight w:hRule="exact" w:val="720"/>
@@ -4423,12 +4529,18 @@
               <w:spacing w:line="259" w:lineRule="auto"/>
               <w:jc w:val="center"/>
               <w:rPr>
-                <w:sz w:val="16"/>
-                <w:szCs w:val="16"/>
-              </w:rPr>
-            </w:pPr>
-            <w:r>
-              <w:rPr>
+                <w:b/>
+                <w:bCs/>
+                <w:color w:val="0070C0"/>
+                <w:sz w:val="16"/>
+                <w:szCs w:val="16"/>
+              </w:rPr>
+            </w:pPr>
+            <w:r>
+              <w:rPr>
+                <w:b/>
+                <w:bCs/>
+                <w:color w:val="0070C0"/>
                 <w:sz w:val="16"/>
                 <w:szCs w:val="16"/>
               </w:rPr>
@@ -4437,7 +4549,6 @@
           </w:p>
           <w:p>
             <w:pPr>
-              <w:spacing w:after="0"/>
               <w:jc w:val="center"/>
               <w:rPr>
                 <w:sz w:val="16"/>
@@ -4558,12 +4669,18 @@
               <w:spacing w:line="259" w:lineRule="auto"/>
               <w:jc w:val="center"/>
               <w:rPr>
-                <w:sz w:val="16"/>
-                <w:szCs w:val="16"/>
-              </w:rPr>
-            </w:pPr>
-            <w:r>
-              <w:rPr>
+                <w:b/>
+                <w:bCs/>
+                <w:color w:val="0070C0"/>
+                <w:sz w:val="16"/>
+                <w:szCs w:val="16"/>
+              </w:rPr>
+            </w:pPr>
+            <w:r>
+              <w:rPr>
+                <w:b/>
+                <w:bCs/>
+                <w:color w:val="0070C0"/>
                 <w:sz w:val="16"/>
                 <w:szCs w:val="16"/>
               </w:rPr>
@@ -4572,7 +4689,6 @@
           </w:p>
           <w:p>
             <w:pPr>
-              <w:spacing w:after="0"/>
               <w:jc w:val="center"/>
               <w:rPr>
                 <w:sz w:val="16"/>
@@ -4693,12 +4809,18 @@
               <w:spacing w:line="259" w:lineRule="auto"/>
               <w:jc w:val="center"/>
               <w:rPr>
-                <w:sz w:val="16"/>
-                <w:szCs w:val="16"/>
-              </w:rPr>
-            </w:pPr>
-            <w:r>
-              <w:rPr>
+                <w:b/>
+                <w:bCs/>
+                <w:color w:val="0070C0"/>
+                <w:sz w:val="16"/>
+                <w:szCs w:val="16"/>
+              </w:rPr>
+            </w:pPr>
+            <w:r>
+              <w:rPr>
+                <w:b/>
+                <w:bCs/>
+                <w:color w:val="0070C0"/>
                 <w:sz w:val="16"/>
                 <w:szCs w:val="16"/>
               </w:rPr>
@@ -4707,7 +4829,6 @@
           </w:p>
           <w:p>
             <w:pPr>
-              <w:spacing w:after="0"/>
               <w:jc w:val="center"/>
               <w:rPr>
                 <w:sz w:val="16"/>
@@ -4828,12 +4949,18 @@
               <w:spacing w:line="259" w:lineRule="auto"/>
               <w:jc w:val="center"/>
               <w:rPr>
-                <w:sz w:val="16"/>
-                <w:szCs w:val="16"/>
-              </w:rPr>
-            </w:pPr>
-            <w:r>
-              <w:rPr>
+                <w:b/>
+                <w:bCs/>
+                <w:color w:val="0070C0"/>
+                <w:sz w:val="16"/>
+                <w:szCs w:val="16"/>
+              </w:rPr>
+            </w:pPr>
+            <w:r>
+              <w:rPr>
+                <w:b/>
+                <w:bCs/>
+                <w:color w:val="0070C0"/>
                 <w:sz w:val="16"/>
                 <w:szCs w:val="16"/>
               </w:rPr>
@@ -4842,7 +4969,6 @@
           </w:p>
           <w:p>
             <w:pPr>
-              <w:spacing w:after="0"/>
               <w:jc w:val="center"/>
               <w:rPr>
                 <w:sz w:val="16"/>
@@ -4869,12 +4995,6 @@
         </w:tc>
       </w:tr>
       <w:tr>
-        <w:tblPrEx>
-          <w:tblCellMar>
-            <w:top w:w="0" w:type="dxa"/>
-            <w:bottom w:w="0" w:type="dxa"/>
-          </w:tblCellMar>
-        </w:tblPrEx>
         <w:trPr>
           <w:cantSplit/>
           <w:trHeight w:hRule="exact" w:val="720"/>
@@ -4965,12 +5085,18 @@
               <w:spacing w:line="259" w:lineRule="auto"/>
               <w:jc w:val="center"/>
               <w:rPr>
-                <w:sz w:val="16"/>
-                <w:szCs w:val="16"/>
-              </w:rPr>
-            </w:pPr>
-            <w:r>
-              <w:rPr>
+                <w:b/>
+                <w:bCs/>
+                <w:color w:val="0070C0"/>
+                <w:sz w:val="16"/>
+                <w:szCs w:val="16"/>
+              </w:rPr>
+            </w:pPr>
+            <w:r>
+              <w:rPr>
+                <w:b/>
+                <w:bCs/>
+                <w:color w:val="0070C0"/>
                 <w:sz w:val="16"/>
                 <w:szCs w:val="16"/>
               </w:rPr>
@@ -4979,7 +5105,6 @@
           </w:p>
           <w:p>
             <w:pPr>
-              <w:spacing w:after="0"/>
               <w:jc w:val="center"/>
               <w:rPr>
                 <w:sz w:val="16"/>
@@ -5100,12 +5225,18 @@
               <w:spacing w:line="259" w:lineRule="auto"/>
               <w:jc w:val="center"/>
               <w:rPr>
-                <w:sz w:val="16"/>
-                <w:szCs w:val="16"/>
-              </w:rPr>
-            </w:pPr>
-            <w:r>
-              <w:rPr>
+                <w:b/>
+                <w:bCs/>
+                <w:color w:val="0070C0"/>
+                <w:sz w:val="16"/>
+                <w:szCs w:val="16"/>
+              </w:rPr>
+            </w:pPr>
+            <w:r>
+              <w:rPr>
+                <w:b/>
+                <w:bCs/>
+                <w:color w:val="0070C0"/>
                 <w:sz w:val="16"/>
                 <w:szCs w:val="16"/>
               </w:rPr>
@@ -5114,7 +5245,6 @@
           </w:p>
           <w:p>
             <w:pPr>
-              <w:spacing w:after="0"/>
               <w:jc w:val="center"/>
               <w:rPr>
                 <w:sz w:val="16"/>
@@ -5235,12 +5365,18 @@
               <w:spacing w:line="259" w:lineRule="auto"/>
               <w:jc w:val="center"/>
               <w:rPr>
-                <w:sz w:val="16"/>
-                <w:szCs w:val="16"/>
-              </w:rPr>
-            </w:pPr>
-            <w:r>
-              <w:rPr>
+                <w:b/>
+                <w:bCs/>
+                <w:color w:val="0070C0"/>
+                <w:sz w:val="16"/>
+                <w:szCs w:val="16"/>
+              </w:rPr>
+            </w:pPr>
+            <w:r>
+              <w:rPr>
+                <w:b/>
+                <w:bCs/>
+                <w:color w:val="0070C0"/>
                 <w:sz w:val="16"/>
                 <w:szCs w:val="16"/>
               </w:rPr>
@@ -5249,7 +5385,6 @@
           </w:p>
           <w:p>
             <w:pPr>
-              <w:spacing w:after="0"/>
               <w:jc w:val="center"/>
               <w:rPr>
                 <w:sz w:val="16"/>
@@ -5370,12 +5505,18 @@
               <w:spacing w:line="259" w:lineRule="auto"/>
               <w:jc w:val="center"/>
               <w:rPr>
-                <w:sz w:val="16"/>
-                <w:szCs w:val="16"/>
-              </w:rPr>
-            </w:pPr>
-            <w:r>
-              <w:rPr>
+                <w:b/>
+                <w:bCs/>
+                <w:color w:val="0070C0"/>
+                <w:sz w:val="16"/>
+                <w:szCs w:val="16"/>
+              </w:rPr>
+            </w:pPr>
+            <w:r>
+              <w:rPr>
+                <w:b/>
+                <w:bCs/>
+                <w:color w:val="0070C0"/>
                 <w:sz w:val="16"/>
                 <w:szCs w:val="16"/>
               </w:rPr>
@@ -5384,7 +5525,6 @@
           </w:p>
           <w:p>
             <w:pPr>
-              <w:spacing w:after="0"/>
               <w:jc w:val="center"/>
               <w:rPr>
                 <w:sz w:val="16"/>
@@ -5411,12 +5551,6 @@
         </w:tc>
       </w:tr>
       <w:tr>
-        <w:tblPrEx>
-          <w:tblCellMar>
-            <w:top w:w="0" w:type="dxa"/>
-            <w:bottom w:w="0" w:type="dxa"/>
-          </w:tblCellMar>
-        </w:tblPrEx>
         <w:trPr>
           <w:cantSplit/>
           <w:trHeight w:hRule="exact" w:val="720"/>
@@ -5507,12 +5641,18 @@
               <w:spacing w:line="259" w:lineRule="auto"/>
               <w:jc w:val="center"/>
               <w:rPr>
-                <w:sz w:val="16"/>
-                <w:szCs w:val="16"/>
-              </w:rPr>
-            </w:pPr>
-            <w:r>
-              <w:rPr>
+                <w:b/>
+                <w:bCs/>
+                <w:color w:val="0070C0"/>
+                <w:sz w:val="16"/>
+                <w:szCs w:val="16"/>
+              </w:rPr>
+            </w:pPr>
+            <w:r>
+              <w:rPr>
+                <w:b/>
+                <w:bCs/>
+                <w:color w:val="0070C0"/>
                 <w:sz w:val="16"/>
                 <w:szCs w:val="16"/>
               </w:rPr>
@@ -5521,7 +5661,6 @@
           </w:p>
           <w:p>
             <w:pPr>
-              <w:spacing w:after="0"/>
               <w:jc w:val="center"/>
               <w:rPr>
                 <w:sz w:val="16"/>
@@ -5642,12 +5781,18 @@
               <w:spacing w:line="259" w:lineRule="auto"/>
               <w:jc w:val="center"/>
               <w:rPr>
-                <w:sz w:val="16"/>
-                <w:szCs w:val="16"/>
-              </w:rPr>
-            </w:pPr>
-            <w:r>
-              <w:rPr>
+                <w:b/>
+                <w:bCs/>
+                <w:color w:val="0070C0"/>
+                <w:sz w:val="16"/>
+                <w:szCs w:val="16"/>
+              </w:rPr>
+            </w:pPr>
+            <w:r>
+              <w:rPr>
+                <w:b/>
+                <w:bCs/>
+                <w:color w:val="0070C0"/>
                 <w:sz w:val="16"/>
                 <w:szCs w:val="16"/>
               </w:rPr>
@@ -5656,7 +5801,6 @@
           </w:p>
           <w:p>
             <w:pPr>
-              <w:spacing w:after="0"/>
               <w:jc w:val="center"/>
               <w:rPr>
                 <w:sz w:val="16"/>
@@ -5777,12 +5921,18 @@
               <w:spacing w:line="259" w:lineRule="auto"/>
               <w:jc w:val="center"/>
               <w:rPr>
-                <w:sz w:val="16"/>
-                <w:szCs w:val="16"/>
-              </w:rPr>
-            </w:pPr>
-            <w:r>
-              <w:rPr>
+                <w:b/>
+                <w:bCs/>
+                <w:color w:val="0070C0"/>
+                <w:sz w:val="16"/>
+                <w:szCs w:val="16"/>
+              </w:rPr>
+            </w:pPr>
+            <w:r>
+              <w:rPr>
+                <w:b/>
+                <w:bCs/>
+                <w:color w:val="0070C0"/>
                 <w:sz w:val="16"/>
                 <w:szCs w:val="16"/>
               </w:rPr>
@@ -5791,7 +5941,6 @@
           </w:p>
           <w:p>
             <w:pPr>
-              <w:spacing w:after="0"/>
               <w:jc w:val="center"/>
               <w:rPr>
                 <w:sz w:val="16"/>
@@ -5912,12 +6061,18 @@
               <w:spacing w:line="259" w:lineRule="auto"/>
               <w:jc w:val="center"/>
               <w:rPr>
-                <w:sz w:val="16"/>
-                <w:szCs w:val="16"/>
-              </w:rPr>
-            </w:pPr>
-            <w:r>
-              <w:rPr>
+                <w:b/>
+                <w:bCs/>
+                <w:color w:val="0070C0"/>
+                <w:sz w:val="16"/>
+                <w:szCs w:val="16"/>
+              </w:rPr>
+            </w:pPr>
+            <w:r>
+              <w:rPr>
+                <w:b/>
+                <w:bCs/>
+                <w:color w:val="0070C0"/>
                 <w:sz w:val="16"/>
                 <w:szCs w:val="16"/>
               </w:rPr>
@@ -5926,7 +6081,6 @@
           </w:p>
           <w:p>
             <w:pPr>
-              <w:spacing w:after="0"/>
               <w:jc w:val="center"/>
               <w:rPr>
                 <w:sz w:val="16"/>
@@ -5953,12 +6107,6 @@
         </w:tc>
       </w:tr>
       <w:tr>
-        <w:tblPrEx>
-          <w:tblCellMar>
-            <w:top w:w="0" w:type="dxa"/>
-            <w:bottom w:w="0" w:type="dxa"/>
-          </w:tblCellMar>
-        </w:tblPrEx>
         <w:trPr>
           <w:cantSplit/>
           <w:trHeight w:hRule="exact" w:val="720"/>
@@ -6049,12 +6197,18 @@
               <w:spacing w:line="259" w:lineRule="auto"/>
               <w:jc w:val="center"/>
               <w:rPr>
-                <w:sz w:val="16"/>
-                <w:szCs w:val="16"/>
-              </w:rPr>
-            </w:pPr>
-            <w:r>
-              <w:rPr>
+                <w:b/>
+                <w:bCs/>
+                <w:color w:val="0070C0"/>
+                <w:sz w:val="16"/>
+                <w:szCs w:val="16"/>
+              </w:rPr>
+            </w:pPr>
+            <w:r>
+              <w:rPr>
+                <w:b/>
+                <w:bCs/>
+                <w:color w:val="0070C0"/>
                 <w:sz w:val="16"/>
                 <w:szCs w:val="16"/>
               </w:rPr>
@@ -6063,7 +6217,6 @@
           </w:p>
           <w:p>
             <w:pPr>
-              <w:spacing w:after="0"/>
               <w:jc w:val="center"/>
               <w:rPr>
                 <w:sz w:val="16"/>
@@ -6184,12 +6337,18 @@
               <w:spacing w:line="259" w:lineRule="auto"/>
               <w:jc w:val="center"/>
               <w:rPr>
-                <w:sz w:val="16"/>
-                <w:szCs w:val="16"/>
-              </w:rPr>
-            </w:pPr>
-            <w:r>
-              <w:rPr>
+                <w:b/>
+                <w:bCs/>
+                <w:color w:val="0070C0"/>
+                <w:sz w:val="16"/>
+                <w:szCs w:val="16"/>
+              </w:rPr>
+            </w:pPr>
+            <w:r>
+              <w:rPr>
+                <w:b/>
+                <w:bCs/>
+                <w:color w:val="0070C0"/>
                 <w:sz w:val="16"/>
                 <w:szCs w:val="16"/>
               </w:rPr>
@@ -6198,7 +6357,6 @@
           </w:p>
           <w:p>
             <w:pPr>
-              <w:spacing w:after="0"/>
               <w:jc w:val="center"/>
               <w:rPr>
                 <w:sz w:val="16"/>
@@ -6319,12 +6477,18 @@
               <w:spacing w:line="259" w:lineRule="auto"/>
               <w:jc w:val="center"/>
               <w:rPr>
-                <w:sz w:val="16"/>
-                <w:szCs w:val="16"/>
-              </w:rPr>
-            </w:pPr>
-            <w:r>
-              <w:rPr>
+                <w:b/>
+                <w:bCs/>
+                <w:color w:val="0070C0"/>
+                <w:sz w:val="16"/>
+                <w:szCs w:val="16"/>
+              </w:rPr>
+            </w:pPr>
+            <w:r>
+              <w:rPr>
+                <w:b/>
+                <w:bCs/>
+                <w:color w:val="0070C0"/>
                 <w:sz w:val="16"/>
                 <w:szCs w:val="16"/>
               </w:rPr>
@@ -6333,7 +6497,6 @@
           </w:p>
           <w:p>
             <w:pPr>
-              <w:spacing w:after="0"/>
               <w:jc w:val="center"/>
               <w:rPr>
                 <w:sz w:val="16"/>
@@ -6454,12 +6617,18 @@
               <w:spacing w:line="259" w:lineRule="auto"/>
               <w:jc w:val="center"/>
               <w:rPr>
-                <w:sz w:val="16"/>
-                <w:szCs w:val="16"/>
-              </w:rPr>
-            </w:pPr>
-            <w:r>
-              <w:rPr>
+                <w:b/>
+                <w:bCs/>
+                <w:color w:val="0070C0"/>
+                <w:sz w:val="16"/>
+                <w:szCs w:val="16"/>
+              </w:rPr>
+            </w:pPr>
+            <w:r>
+              <w:rPr>
+                <w:b/>
+                <w:bCs/>
+                <w:color w:val="0070C0"/>
                 <w:sz w:val="16"/>
                 <w:szCs w:val="16"/>
               </w:rPr>
@@ -6468,7 +6637,6 @@
           </w:p>
           <w:p>
             <w:pPr>
-              <w:spacing w:after="0"/>
               <w:jc w:val="center"/>
               <w:rPr>
                 <w:sz w:val="16"/>
@@ -6495,12 +6663,6 @@
         </w:tc>
       </w:tr>
       <w:tr>
-        <w:tblPrEx>
-          <w:tblCellMar>
-            <w:top w:w="0" w:type="dxa"/>
-            <w:bottom w:w="0" w:type="dxa"/>
-          </w:tblCellMar>
-        </w:tblPrEx>
         <w:trPr>
           <w:cantSplit/>
           <w:trHeight w:hRule="exact" w:val="720"/>
@@ -6591,12 +6753,18 @@
               <w:spacing w:line="259" w:lineRule="auto"/>
               <w:jc w:val="center"/>
               <w:rPr>
-                <w:sz w:val="16"/>
-                <w:szCs w:val="16"/>
-              </w:rPr>
-            </w:pPr>
-            <w:r>
-              <w:rPr>
+                <w:b/>
+                <w:bCs/>
+                <w:color w:val="0070C0"/>
+                <w:sz w:val="16"/>
+                <w:szCs w:val="16"/>
+              </w:rPr>
+            </w:pPr>
+            <w:r>
+              <w:rPr>
+                <w:b/>
+                <w:bCs/>
+                <w:color w:val="0070C0"/>
                 <w:sz w:val="16"/>
                 <w:szCs w:val="16"/>
               </w:rPr>
@@ -6605,7 +6773,6 @@
           </w:p>
           <w:p>
             <w:pPr>
-              <w:spacing w:after="0"/>
               <w:jc w:val="center"/>
               <w:rPr>
                 <w:sz w:val="16"/>
@@ -6726,12 +6893,18 @@
               <w:spacing w:line="259" w:lineRule="auto"/>
               <w:jc w:val="center"/>
               <w:rPr>
-                <w:sz w:val="16"/>
-                <w:szCs w:val="16"/>
-              </w:rPr>
-            </w:pPr>
-            <w:r>
-              <w:rPr>
+                <w:b/>
+                <w:bCs/>
+                <w:color w:val="0070C0"/>
+                <w:sz w:val="16"/>
+                <w:szCs w:val="16"/>
+              </w:rPr>
+            </w:pPr>
+            <w:r>
+              <w:rPr>
+                <w:b/>
+                <w:bCs/>
+                <w:color w:val="0070C0"/>
                 <w:sz w:val="16"/>
                 <w:szCs w:val="16"/>
               </w:rPr>
@@ -6740,7 +6913,6 @@
           </w:p>
           <w:p>
             <w:pPr>
-              <w:spacing w:after="0"/>
               <w:jc w:val="center"/>
               <w:rPr>
                 <w:sz w:val="16"/>
@@ -6861,12 +7033,18 @@
               <w:spacing w:line="259" w:lineRule="auto"/>
               <w:jc w:val="center"/>
               <w:rPr>
-                <w:sz w:val="16"/>
-                <w:szCs w:val="16"/>
-              </w:rPr>
-            </w:pPr>
-            <w:r>
-              <w:rPr>
+                <w:b/>
+                <w:bCs/>
+                <w:color w:val="0070C0"/>
+                <w:sz w:val="16"/>
+                <w:szCs w:val="16"/>
+              </w:rPr>
+            </w:pPr>
+            <w:r>
+              <w:rPr>
+                <w:b/>
+                <w:bCs/>
+                <w:color w:val="0070C0"/>
                 <w:sz w:val="16"/>
                 <w:szCs w:val="16"/>
               </w:rPr>
@@ -6875,7 +7053,6 @@
           </w:p>
           <w:p>
             <w:pPr>
-              <w:spacing w:after="0"/>
               <w:jc w:val="center"/>
               <w:rPr>
                 <w:sz w:val="16"/>
@@ -6996,12 +7173,18 @@
               <w:spacing w:line="259" w:lineRule="auto"/>
               <w:jc w:val="center"/>
               <w:rPr>
-                <w:sz w:val="16"/>
-                <w:szCs w:val="16"/>
-              </w:rPr>
-            </w:pPr>
-            <w:r>
-              <w:rPr>
+                <w:b/>
+                <w:bCs/>
+                <w:color w:val="0070C0"/>
+                <w:sz w:val="16"/>
+                <w:szCs w:val="16"/>
+              </w:rPr>
+            </w:pPr>
+            <w:r>
+              <w:rPr>
+                <w:b/>
+                <w:bCs/>
+                <w:color w:val="0070C0"/>
                 <w:sz w:val="16"/>
                 <w:szCs w:val="16"/>
               </w:rPr>
@@ -7010,7 +7193,6 @@
           </w:p>
           <w:p>
             <w:pPr>
-              <w:spacing w:after="0"/>
               <w:jc w:val="center"/>
               <w:rPr>
                 <w:sz w:val="16"/>
@@ -7037,12 +7219,6 @@
         </w:tc>
       </w:tr>
       <w:tr>
-        <w:tblPrEx>
-          <w:tblCellMar>
-            <w:top w:w="0" w:type="dxa"/>
-            <w:bottom w:w="0" w:type="dxa"/>
-          </w:tblCellMar>
-        </w:tblPrEx>
         <w:trPr>
           <w:cantSplit/>
           <w:trHeight w:hRule="exact" w:val="720"/>
@@ -7133,12 +7309,18 @@
               <w:spacing w:line="259" w:lineRule="auto"/>
               <w:jc w:val="center"/>
               <w:rPr>
-                <w:sz w:val="16"/>
-                <w:szCs w:val="16"/>
-              </w:rPr>
-            </w:pPr>
-            <w:r>
-              <w:rPr>
+                <w:b/>
+                <w:bCs/>
+                <w:color w:val="0070C0"/>
+                <w:sz w:val="16"/>
+                <w:szCs w:val="16"/>
+              </w:rPr>
+            </w:pPr>
+            <w:r>
+              <w:rPr>
+                <w:b/>
+                <w:bCs/>
+                <w:color w:val="0070C0"/>
                 <w:sz w:val="16"/>
                 <w:szCs w:val="16"/>
               </w:rPr>
@@ -7147,7 +7329,6 @@
           </w:p>
           <w:p>
             <w:pPr>
-              <w:spacing w:after="0"/>
               <w:jc w:val="center"/>
               <w:rPr>
                 <w:sz w:val="16"/>
@@ -7268,12 +7449,18 @@
               <w:spacing w:line="259" w:lineRule="auto"/>
               <w:jc w:val="center"/>
               <w:rPr>
-                <w:sz w:val="16"/>
-                <w:szCs w:val="16"/>
-              </w:rPr>
-            </w:pPr>
-            <w:r>
-              <w:rPr>
+                <w:b/>
+                <w:bCs/>
+                <w:color w:val="0070C0"/>
+                <w:sz w:val="16"/>
+                <w:szCs w:val="16"/>
+              </w:rPr>
+            </w:pPr>
+            <w:r>
+              <w:rPr>
+                <w:b/>
+                <w:bCs/>
+                <w:color w:val="0070C0"/>
                 <w:sz w:val="16"/>
                 <w:szCs w:val="16"/>
               </w:rPr>
@@ -7282,7 +7469,6 @@
           </w:p>
           <w:p>
             <w:pPr>
-              <w:spacing w:after="0"/>
               <w:jc w:val="center"/>
               <w:rPr>
                 <w:sz w:val="16"/>
@@ -7403,12 +7589,18 @@
               <w:spacing w:line="259" w:lineRule="auto"/>
               <w:jc w:val="center"/>
               <w:rPr>
-                <w:sz w:val="16"/>
-                <w:szCs w:val="16"/>
-              </w:rPr>
-            </w:pPr>
-            <w:r>
-              <w:rPr>
+                <w:b/>
+                <w:bCs/>
+                <w:color w:val="0070C0"/>
+                <w:sz w:val="16"/>
+                <w:szCs w:val="16"/>
+              </w:rPr>
+            </w:pPr>
+            <w:r>
+              <w:rPr>
+                <w:b/>
+                <w:bCs/>
+                <w:color w:val="0070C0"/>
                 <w:sz w:val="16"/>
                 <w:szCs w:val="16"/>
               </w:rPr>
@@ -7417,7 +7609,6 @@
           </w:p>
           <w:p>
             <w:pPr>
-              <w:spacing w:after="0"/>
               <w:jc w:val="center"/>
               <w:rPr>
                 <w:sz w:val="16"/>
@@ -7538,12 +7729,18 @@
               <w:spacing w:line="259" w:lineRule="auto"/>
               <w:jc w:val="center"/>
               <w:rPr>
-                <w:sz w:val="16"/>
-                <w:szCs w:val="16"/>
-              </w:rPr>
-            </w:pPr>
-            <w:r>
-              <w:rPr>
+                <w:b/>
+                <w:bCs/>
+                <w:color w:val="0070C0"/>
+                <w:sz w:val="16"/>
+                <w:szCs w:val="16"/>
+              </w:rPr>
+            </w:pPr>
+            <w:r>
+              <w:rPr>
+                <w:b/>
+                <w:bCs/>
+                <w:color w:val="0070C0"/>
                 <w:sz w:val="16"/>
                 <w:szCs w:val="16"/>
               </w:rPr>
@@ -7552,7 +7749,6 @@
           </w:p>
           <w:p>
             <w:pPr>
-              <w:spacing w:after="0"/>
               <w:jc w:val="center"/>
               <w:rPr>
                 <w:sz w:val="16"/>
@@ -7579,12 +7775,6 @@
         </w:tc>
       </w:tr>
       <w:tr>
-        <w:tblPrEx>
-          <w:tblCellMar>
-            <w:top w:w="0" w:type="dxa"/>
-            <w:bottom w:w="0" w:type="dxa"/>
-          </w:tblCellMar>
-        </w:tblPrEx>
         <w:trPr>
           <w:cantSplit/>
           <w:trHeight w:hRule="exact" w:val="720"/>
@@ -7675,12 +7865,18 @@
               <w:spacing w:line="259" w:lineRule="auto"/>
               <w:jc w:val="center"/>
               <w:rPr>
-                <w:sz w:val="16"/>
-                <w:szCs w:val="16"/>
-              </w:rPr>
-            </w:pPr>
-            <w:r>
-              <w:rPr>
+                <w:b/>
+                <w:bCs/>
+                <w:color w:val="0070C0"/>
+                <w:sz w:val="16"/>
+                <w:szCs w:val="16"/>
+              </w:rPr>
+            </w:pPr>
+            <w:r>
+              <w:rPr>
+                <w:b/>
+                <w:bCs/>
+                <w:color w:val="0070C0"/>
                 <w:sz w:val="16"/>
                 <w:szCs w:val="16"/>
               </w:rPr>
@@ -7689,7 +7885,6 @@
           </w:p>
           <w:p>
             <w:pPr>
-              <w:spacing w:after="0"/>
               <w:jc w:val="center"/>
               <w:rPr>
                 <w:sz w:val="16"/>
@@ -7810,12 +8005,18 @@
               <w:spacing w:line="259" w:lineRule="auto"/>
               <w:jc w:val="center"/>
               <w:rPr>
-                <w:sz w:val="16"/>
-                <w:szCs w:val="16"/>
-              </w:rPr>
-            </w:pPr>
-            <w:r>
-              <w:rPr>
+                <w:b/>
+                <w:bCs/>
+                <w:color w:val="0070C0"/>
+                <w:sz w:val="16"/>
+                <w:szCs w:val="16"/>
+              </w:rPr>
+            </w:pPr>
+            <w:r>
+              <w:rPr>
+                <w:b/>
+                <w:bCs/>
+                <w:color w:val="0070C0"/>
                 <w:sz w:val="16"/>
                 <w:szCs w:val="16"/>
               </w:rPr>
@@ -7824,7 +8025,6 @@
           </w:p>
           <w:p>
             <w:pPr>
-              <w:spacing w:after="0"/>
               <w:jc w:val="center"/>
               <w:rPr>
                 <w:sz w:val="16"/>
@@ -7945,12 +8145,18 @@
               <w:spacing w:line="259" w:lineRule="auto"/>
               <w:jc w:val="center"/>
               <w:rPr>
-                <w:sz w:val="16"/>
-                <w:szCs w:val="16"/>
-              </w:rPr>
-            </w:pPr>
-            <w:r>
-              <w:rPr>
+                <w:b/>
+                <w:bCs/>
+                <w:color w:val="0070C0"/>
+                <w:sz w:val="16"/>
+                <w:szCs w:val="16"/>
+              </w:rPr>
+            </w:pPr>
+            <w:r>
+              <w:rPr>
+                <w:b/>
+                <w:bCs/>
+                <w:color w:val="0070C0"/>
                 <w:sz w:val="16"/>
                 <w:szCs w:val="16"/>
               </w:rPr>
@@ -7959,7 +8165,6 @@
           </w:p>
           <w:p>
             <w:pPr>
-              <w:spacing w:after="0"/>
               <w:jc w:val="center"/>
               <w:rPr>
                 <w:sz w:val="16"/>
@@ -8080,12 +8285,18 @@
               <w:spacing w:line="259" w:lineRule="auto"/>
               <w:jc w:val="center"/>
               <w:rPr>
-                <w:sz w:val="16"/>
-                <w:szCs w:val="16"/>
-              </w:rPr>
-            </w:pPr>
-            <w:r>
-              <w:rPr>
+                <w:b/>
+                <w:bCs/>
+                <w:color w:val="0070C0"/>
+                <w:sz w:val="16"/>
+                <w:szCs w:val="16"/>
+              </w:rPr>
+            </w:pPr>
+            <w:r>
+              <w:rPr>
+                <w:b/>
+                <w:bCs/>
+                <w:color w:val="0070C0"/>
                 <w:sz w:val="16"/>
                 <w:szCs w:val="16"/>
               </w:rPr>
@@ -8094,7 +8305,6 @@
           </w:p>
           <w:p>
             <w:pPr>
-              <w:spacing w:after="0"/>
               <w:jc w:val="center"/>
               <w:rPr>
                 <w:sz w:val="16"/>
@@ -8121,12 +8331,6 @@
         </w:tc>
       </w:tr>
       <w:tr>
-        <w:tblPrEx>
-          <w:tblCellMar>
-            <w:top w:w="0" w:type="dxa"/>
-            <w:bottom w:w="0" w:type="dxa"/>
-          </w:tblCellMar>
-        </w:tblPrEx>
         <w:trPr>
           <w:cantSplit/>
           <w:trHeight w:hRule="exact" w:val="720"/>
@@ -8217,12 +8421,18 @@
               <w:spacing w:line="259" w:lineRule="auto"/>
               <w:jc w:val="center"/>
               <w:rPr>
-                <w:sz w:val="16"/>
-                <w:szCs w:val="16"/>
-              </w:rPr>
-            </w:pPr>
-            <w:r>
-              <w:rPr>
+                <w:b/>
+                <w:bCs/>
+                <w:color w:val="0070C0"/>
+                <w:sz w:val="16"/>
+                <w:szCs w:val="16"/>
+              </w:rPr>
+            </w:pPr>
+            <w:r>
+              <w:rPr>
+                <w:b/>
+                <w:bCs/>
+                <w:color w:val="0070C0"/>
                 <w:sz w:val="16"/>
                 <w:szCs w:val="16"/>
               </w:rPr>
@@ -8231,7 +8441,6 @@
           </w:p>
           <w:p>
             <w:pPr>
-              <w:spacing w:after="0"/>
               <w:jc w:val="center"/>
               <w:rPr>
                 <w:sz w:val="16"/>
@@ -8352,12 +8561,18 @@
               <w:spacing w:line="259" w:lineRule="auto"/>
               <w:jc w:val="center"/>
               <w:rPr>
-                <w:sz w:val="16"/>
-                <w:szCs w:val="16"/>
-              </w:rPr>
-            </w:pPr>
-            <w:r>
-              <w:rPr>
+                <w:b/>
+                <w:bCs/>
+                <w:color w:val="0070C0"/>
+                <w:sz w:val="16"/>
+                <w:szCs w:val="16"/>
+              </w:rPr>
+            </w:pPr>
+            <w:r>
+              <w:rPr>
+                <w:b/>
+                <w:bCs/>
+                <w:color w:val="0070C0"/>
                 <w:sz w:val="16"/>
                 <w:szCs w:val="16"/>
               </w:rPr>
@@ -8366,7 +8581,6 @@
           </w:p>
           <w:p>
             <w:pPr>
-              <w:spacing w:after="0"/>
               <w:jc w:val="center"/>
               <w:rPr>
                 <w:sz w:val="16"/>
@@ -8487,12 +8701,18 @@
               <w:spacing w:line="259" w:lineRule="auto"/>
               <w:jc w:val="center"/>
               <w:rPr>
-                <w:sz w:val="16"/>
-                <w:szCs w:val="16"/>
-              </w:rPr>
-            </w:pPr>
-            <w:r>
-              <w:rPr>
+                <w:b/>
+                <w:bCs/>
+                <w:color w:val="0070C0"/>
+                <w:sz w:val="16"/>
+                <w:szCs w:val="16"/>
+              </w:rPr>
+            </w:pPr>
+            <w:r>
+              <w:rPr>
+                <w:b/>
+                <w:bCs/>
+                <w:color w:val="0070C0"/>
                 <w:sz w:val="16"/>
                 <w:szCs w:val="16"/>
               </w:rPr>
@@ -8501,7 +8721,6 @@
           </w:p>
           <w:p>
             <w:pPr>
-              <w:spacing w:after="0"/>
               <w:jc w:val="center"/>
               <w:rPr>
                 <w:sz w:val="16"/>
@@ -8622,12 +8841,18 @@
               <w:spacing w:line="259" w:lineRule="auto"/>
               <w:jc w:val="center"/>
               <w:rPr>
-                <w:sz w:val="16"/>
-                <w:szCs w:val="16"/>
-              </w:rPr>
-            </w:pPr>
-            <w:r>
-              <w:rPr>
+                <w:b/>
+                <w:bCs/>
+                <w:color w:val="0070C0"/>
+                <w:sz w:val="16"/>
+                <w:szCs w:val="16"/>
+              </w:rPr>
+            </w:pPr>
+            <w:r>
+              <w:rPr>
+                <w:b/>
+                <w:bCs/>
+                <w:color w:val="0070C0"/>
                 <w:sz w:val="16"/>
                 <w:szCs w:val="16"/>
               </w:rPr>
@@ -8636,7 +8861,6 @@
           </w:p>
           <w:p>
             <w:pPr>
-              <w:spacing w:after="0"/>
               <w:jc w:val="center"/>
               <w:rPr>
                 <w:sz w:val="16"/>
@@ -8663,12 +8887,6 @@
         </w:tc>
       </w:tr>
       <w:tr>
-        <w:tblPrEx>
-          <w:tblCellMar>
-            <w:top w:w="0" w:type="dxa"/>
-            <w:bottom w:w="0" w:type="dxa"/>
-          </w:tblCellMar>
-        </w:tblPrEx>
         <w:trPr>
           <w:cantSplit/>
           <w:trHeight w:hRule="exact" w:val="720"/>
@@ -8759,12 +8977,18 @@
               <w:spacing w:line="259" w:lineRule="auto"/>
               <w:jc w:val="center"/>
               <w:rPr>
-                <w:sz w:val="16"/>
-                <w:szCs w:val="16"/>
-              </w:rPr>
-            </w:pPr>
-            <w:r>
-              <w:rPr>
+                <w:b/>
+                <w:bCs/>
+                <w:color w:val="0070C0"/>
+                <w:sz w:val="16"/>
+                <w:szCs w:val="16"/>
+              </w:rPr>
+            </w:pPr>
+            <w:r>
+              <w:rPr>
+                <w:b/>
+                <w:bCs/>
+                <w:color w:val="0070C0"/>
                 <w:sz w:val="16"/>
                 <w:szCs w:val="16"/>
               </w:rPr>
@@ -8773,7 +8997,6 @@
           </w:p>
           <w:p>
             <w:pPr>
-              <w:spacing w:after="0"/>
               <w:jc w:val="center"/>
               <w:rPr>
                 <w:sz w:val="16"/>
@@ -8894,12 +9117,18 @@
               <w:spacing w:line="259" w:lineRule="auto"/>
               <w:jc w:val="center"/>
               <w:rPr>
-                <w:sz w:val="16"/>
-                <w:szCs w:val="16"/>
-              </w:rPr>
-            </w:pPr>
-            <w:r>
-              <w:rPr>
+                <w:b/>
+                <w:bCs/>
+                <w:color w:val="0070C0"/>
+                <w:sz w:val="16"/>
+                <w:szCs w:val="16"/>
+              </w:rPr>
+            </w:pPr>
+            <w:r>
+              <w:rPr>
+                <w:b/>
+                <w:bCs/>
+                <w:color w:val="0070C0"/>
                 <w:sz w:val="16"/>
                 <w:szCs w:val="16"/>
               </w:rPr>
@@ -8908,7 +9137,6 @@
           </w:p>
           <w:p>
             <w:pPr>
-              <w:spacing w:after="0"/>
               <w:jc w:val="center"/>
               <w:rPr>
                 <w:sz w:val="16"/>
@@ -9029,12 +9257,18 @@
               <w:spacing w:line="259" w:lineRule="auto"/>
               <w:jc w:val="center"/>
               <w:rPr>
-                <w:sz w:val="16"/>
-                <w:szCs w:val="16"/>
-              </w:rPr>
-            </w:pPr>
-            <w:r>
-              <w:rPr>
+                <w:b/>
+                <w:bCs/>
+                <w:color w:val="0070C0"/>
+                <w:sz w:val="16"/>
+                <w:szCs w:val="16"/>
+              </w:rPr>
+            </w:pPr>
+            <w:r>
+              <w:rPr>
+                <w:b/>
+                <w:bCs/>
+                <w:color w:val="0070C0"/>
                 <w:sz w:val="16"/>
                 <w:szCs w:val="16"/>
               </w:rPr>
@@ -9043,7 +9277,6 @@
           </w:p>
           <w:p>
             <w:pPr>
-              <w:spacing w:after="0"/>
               <w:jc w:val="center"/>
               <w:rPr>
                 <w:sz w:val="16"/>
@@ -9164,12 +9397,18 @@
               <w:spacing w:line="259" w:lineRule="auto"/>
               <w:jc w:val="center"/>
               <w:rPr>
-                <w:sz w:val="16"/>
-                <w:szCs w:val="16"/>
-              </w:rPr>
-            </w:pPr>
-            <w:r>
-              <w:rPr>
+                <w:b/>
+                <w:bCs/>
+                <w:color w:val="0070C0"/>
+                <w:sz w:val="16"/>
+                <w:szCs w:val="16"/>
+              </w:rPr>
+            </w:pPr>
+            <w:r>
+              <w:rPr>
+                <w:b/>
+                <w:bCs/>
+                <w:color w:val="0070C0"/>
                 <w:sz w:val="16"/>
                 <w:szCs w:val="16"/>
               </w:rPr>
@@ -9178,7 +9417,6 @@
           </w:p>
           <w:p>
             <w:pPr>
-              <w:spacing w:after="0"/>
               <w:jc w:val="center"/>
               <w:rPr>
                 <w:sz w:val="16"/>
@@ -9205,12 +9443,6 @@
         </w:tc>
       </w:tr>
       <w:tr>
-        <w:tblPrEx>
-          <w:tblCellMar>
-            <w:top w:w="0" w:type="dxa"/>
-            <w:bottom w:w="0" w:type="dxa"/>
-          </w:tblCellMar>
-        </w:tblPrEx>
         <w:trPr>
           <w:cantSplit/>
           <w:trHeight w:hRule="exact" w:val="720"/>
@@ -9301,12 +9533,18 @@
               <w:spacing w:line="259" w:lineRule="auto"/>
               <w:jc w:val="center"/>
               <w:rPr>
-                <w:sz w:val="16"/>
-                <w:szCs w:val="16"/>
-              </w:rPr>
-            </w:pPr>
-            <w:r>
-              <w:rPr>
+                <w:b/>
+                <w:bCs/>
+                <w:color w:val="0070C0"/>
+                <w:sz w:val="16"/>
+                <w:szCs w:val="16"/>
+              </w:rPr>
+            </w:pPr>
+            <w:r>
+              <w:rPr>
+                <w:b/>
+                <w:bCs/>
+                <w:color w:val="0070C0"/>
                 <w:sz w:val="16"/>
                 <w:szCs w:val="16"/>
               </w:rPr>
@@ -9315,7 +9553,6 @@
           </w:p>
           <w:p>
             <w:pPr>
-              <w:spacing w:after="0"/>
               <w:jc w:val="center"/>
               <w:rPr>
                 <w:sz w:val="16"/>
@@ -9436,12 +9673,18 @@
               <w:spacing w:line="259" w:lineRule="auto"/>
               <w:jc w:val="center"/>
               <w:rPr>
-                <w:sz w:val="16"/>
-                <w:szCs w:val="16"/>
-              </w:rPr>
-            </w:pPr>
-            <w:r>
-              <w:rPr>
+                <w:b/>
+                <w:bCs/>
+                <w:color w:val="0070C0"/>
+                <w:sz w:val="16"/>
+                <w:szCs w:val="16"/>
+              </w:rPr>
+            </w:pPr>
+            <w:r>
+              <w:rPr>
+                <w:b/>
+                <w:bCs/>
+                <w:color w:val="0070C0"/>
                 <w:sz w:val="16"/>
                 <w:szCs w:val="16"/>
               </w:rPr>
@@ -9450,7 +9693,6 @@
           </w:p>
           <w:p>
             <w:pPr>
-              <w:spacing w:after="0"/>
               <w:jc w:val="center"/>
               <w:rPr>
                 <w:sz w:val="16"/>
@@ -9571,12 +9813,18 @@
               <w:spacing w:line="259" w:lineRule="auto"/>
               <w:jc w:val="center"/>
               <w:rPr>
-                <w:sz w:val="16"/>
-                <w:szCs w:val="16"/>
-              </w:rPr>
-            </w:pPr>
-            <w:r>
-              <w:rPr>
+                <w:b/>
+                <w:bCs/>
+                <w:color w:val="0070C0"/>
+                <w:sz w:val="16"/>
+                <w:szCs w:val="16"/>
+              </w:rPr>
+            </w:pPr>
+            <w:r>
+              <w:rPr>
+                <w:b/>
+                <w:bCs/>
+                <w:color w:val="0070C0"/>
                 <w:sz w:val="16"/>
                 <w:szCs w:val="16"/>
               </w:rPr>
@@ -9585,7 +9833,6 @@
           </w:p>
           <w:p>
             <w:pPr>
-              <w:spacing w:after="0"/>
               <w:jc w:val="center"/>
               <w:rPr>
                 <w:sz w:val="16"/>
@@ -9706,12 +9953,18 @@
               <w:spacing w:line="259" w:lineRule="auto"/>
               <w:jc w:val="center"/>
               <w:rPr>
-                <w:sz w:val="16"/>
-                <w:szCs w:val="16"/>
-              </w:rPr>
-            </w:pPr>
-            <w:r>
-              <w:rPr>
+                <w:b/>
+                <w:bCs/>
+                <w:color w:val="0070C0"/>
+                <w:sz w:val="16"/>
+                <w:szCs w:val="16"/>
+              </w:rPr>
+            </w:pPr>
+            <w:r>
+              <w:rPr>
+                <w:b/>
+                <w:bCs/>
+                <w:color w:val="0070C0"/>
                 <w:sz w:val="16"/>
                 <w:szCs w:val="16"/>
               </w:rPr>
@@ -9720,7 +9973,6 @@
           </w:p>
           <w:p>
             <w:pPr>
-              <w:spacing w:after="0"/>
               <w:jc w:val="center"/>
               <w:rPr>
                 <w:sz w:val="16"/>
@@ -9747,12 +9999,6 @@
         </w:tc>
       </w:tr>
       <w:tr>
-        <w:tblPrEx>
-          <w:tblCellMar>
-            <w:top w:w="0" w:type="dxa"/>
-            <w:bottom w:w="0" w:type="dxa"/>
-          </w:tblCellMar>
-        </w:tblPrEx>
         <w:trPr>
           <w:cantSplit/>
           <w:trHeight w:hRule="exact" w:val="720"/>
@@ -9843,12 +10089,18 @@
               <w:spacing w:line="259" w:lineRule="auto"/>
               <w:jc w:val="center"/>
               <w:rPr>
-                <w:sz w:val="16"/>
-                <w:szCs w:val="16"/>
-              </w:rPr>
-            </w:pPr>
-            <w:r>
-              <w:rPr>
+                <w:b/>
+                <w:bCs/>
+                <w:color w:val="0070C0"/>
+                <w:sz w:val="16"/>
+                <w:szCs w:val="16"/>
+              </w:rPr>
+            </w:pPr>
+            <w:r>
+              <w:rPr>
+                <w:b/>
+                <w:bCs/>
+                <w:color w:val="0070C0"/>
                 <w:sz w:val="16"/>
                 <w:szCs w:val="16"/>
               </w:rPr>
@@ -9857,7 +10109,6 @@
           </w:p>
           <w:p>
             <w:pPr>
-              <w:spacing w:after="0"/>
               <w:jc w:val="center"/>
               <w:rPr>
                 <w:sz w:val="16"/>
@@ -9978,12 +10229,18 @@
               <w:spacing w:line="259" w:lineRule="auto"/>
               <w:jc w:val="center"/>
               <w:rPr>
-                <w:sz w:val="16"/>
-                <w:szCs w:val="16"/>
-              </w:rPr>
-            </w:pPr>
-            <w:r>
-              <w:rPr>
+                <w:b/>
+                <w:bCs/>
+                <w:color w:val="0070C0"/>
+                <w:sz w:val="16"/>
+                <w:szCs w:val="16"/>
+              </w:rPr>
+            </w:pPr>
+            <w:r>
+              <w:rPr>
+                <w:b/>
+                <w:bCs/>
+                <w:color w:val="0070C0"/>
                 <w:sz w:val="16"/>
                 <w:szCs w:val="16"/>
               </w:rPr>
@@ -9992,7 +10249,6 @@
           </w:p>
           <w:p>
             <w:pPr>
-              <w:spacing w:after="0"/>
               <w:jc w:val="center"/>
               <w:rPr>
                 <w:sz w:val="16"/>
@@ -10113,12 +10369,18 @@
               <w:spacing w:line="259" w:lineRule="auto"/>
               <w:jc w:val="center"/>
               <w:rPr>
-                <w:sz w:val="16"/>
-                <w:szCs w:val="16"/>
-              </w:rPr>
-            </w:pPr>
-            <w:r>
-              <w:rPr>
+                <w:b/>
+                <w:bCs/>
+                <w:color w:val="0070C0"/>
+                <w:sz w:val="16"/>
+                <w:szCs w:val="16"/>
+              </w:rPr>
+            </w:pPr>
+            <w:r>
+              <w:rPr>
+                <w:b/>
+                <w:bCs/>
+                <w:color w:val="0070C0"/>
                 <w:sz w:val="16"/>
                 <w:szCs w:val="16"/>
               </w:rPr>
@@ -10127,7 +10389,6 @@
           </w:p>
           <w:p>
             <w:pPr>
-              <w:spacing w:after="0"/>
               <w:jc w:val="center"/>
               <w:rPr>
                 <w:sz w:val="16"/>
@@ -10248,12 +10509,18 @@
               <w:spacing w:line="259" w:lineRule="auto"/>
               <w:jc w:val="center"/>
               <w:rPr>
-                <w:sz w:val="16"/>
-                <w:szCs w:val="16"/>
-              </w:rPr>
-            </w:pPr>
-            <w:r>
-              <w:rPr>
+                <w:b/>
+                <w:bCs/>
+                <w:color w:val="0070C0"/>
+                <w:sz w:val="16"/>
+                <w:szCs w:val="16"/>
+              </w:rPr>
+            </w:pPr>
+            <w:r>
+              <w:rPr>
+                <w:b/>
+                <w:bCs/>
+                <w:color w:val="0070C0"/>
                 <w:sz w:val="16"/>
                 <w:szCs w:val="16"/>
               </w:rPr>
@@ -10262,7 +10529,6 @@
           </w:p>
           <w:p>
             <w:pPr>
-              <w:spacing w:after="0"/>
               <w:jc w:val="center"/>
               <w:rPr>
                 <w:sz w:val="16"/>
@@ -10289,12 +10555,6 @@
         </w:tc>
       </w:tr>
       <w:tr>
-        <w:tblPrEx>
-          <w:tblCellMar>
-            <w:top w:w="0" w:type="dxa"/>
-            <w:bottom w:w="0" w:type="dxa"/>
-          </w:tblCellMar>
-        </w:tblPrEx>
         <w:trPr>
           <w:cantSplit/>
           <w:trHeight w:hRule="exact" w:val="720"/>
@@ -10385,12 +10645,18 @@
               <w:spacing w:line="259" w:lineRule="auto"/>
               <w:jc w:val="center"/>
               <w:rPr>
-                <w:sz w:val="16"/>
-                <w:szCs w:val="16"/>
-              </w:rPr>
-            </w:pPr>
-            <w:r>
-              <w:rPr>
+                <w:b/>
+                <w:bCs/>
+                <w:color w:val="0070C0"/>
+                <w:sz w:val="16"/>
+                <w:szCs w:val="16"/>
+              </w:rPr>
+            </w:pPr>
+            <w:r>
+              <w:rPr>
+                <w:b/>
+                <w:bCs/>
+                <w:color w:val="0070C0"/>
                 <w:sz w:val="16"/>
                 <w:szCs w:val="16"/>
               </w:rPr>
@@ -10399,7 +10665,6 @@
           </w:p>
           <w:p>
             <w:pPr>
-              <w:spacing w:after="0"/>
               <w:jc w:val="center"/>
               <w:rPr>
                 <w:sz w:val="16"/>
@@ -10520,12 +10785,18 @@
               <w:spacing w:line="259" w:lineRule="auto"/>
               <w:jc w:val="center"/>
               <w:rPr>
-                <w:sz w:val="16"/>
-                <w:szCs w:val="16"/>
-              </w:rPr>
-            </w:pPr>
-            <w:r>
-              <w:rPr>
+                <w:b/>
+                <w:bCs/>
+                <w:color w:val="0070C0"/>
+                <w:sz w:val="16"/>
+                <w:szCs w:val="16"/>
+              </w:rPr>
+            </w:pPr>
+            <w:r>
+              <w:rPr>
+                <w:b/>
+                <w:bCs/>
+                <w:color w:val="0070C0"/>
                 <w:sz w:val="16"/>
                 <w:szCs w:val="16"/>
               </w:rPr>
@@ -10534,7 +10805,6 @@
           </w:p>
           <w:p>
             <w:pPr>
-              <w:spacing w:after="0"/>
               <w:jc w:val="center"/>
               <w:rPr>
                 <w:sz w:val="16"/>
@@ -10655,12 +10925,18 @@
               <w:spacing w:line="259" w:lineRule="auto"/>
               <w:jc w:val="center"/>
               <w:rPr>
-                <w:sz w:val="16"/>
-                <w:szCs w:val="16"/>
-              </w:rPr>
-            </w:pPr>
-            <w:r>
-              <w:rPr>
+                <w:b/>
+                <w:bCs/>
+                <w:color w:val="0070C0"/>
+                <w:sz w:val="16"/>
+                <w:szCs w:val="16"/>
+              </w:rPr>
+            </w:pPr>
+            <w:r>
+              <w:rPr>
+                <w:b/>
+                <w:bCs/>
+                <w:color w:val="0070C0"/>
                 <w:sz w:val="16"/>
                 <w:szCs w:val="16"/>
               </w:rPr>
@@ -10669,7 +10945,6 @@
           </w:p>
           <w:p>
             <w:pPr>
-              <w:spacing w:after="0"/>
               <w:jc w:val="center"/>
               <w:rPr>
                 <w:sz w:val="16"/>
@@ -10790,12 +11065,18 @@
               <w:spacing w:line="259" w:lineRule="auto"/>
               <w:jc w:val="center"/>
               <w:rPr>
-                <w:sz w:val="16"/>
-                <w:szCs w:val="16"/>
-              </w:rPr>
-            </w:pPr>
-            <w:r>
-              <w:rPr>
+                <w:b/>
+                <w:bCs/>
+                <w:color w:val="0070C0"/>
+                <w:sz w:val="16"/>
+                <w:szCs w:val="16"/>
+              </w:rPr>
+            </w:pPr>
+            <w:r>
+              <w:rPr>
+                <w:b/>
+                <w:bCs/>
+                <w:color w:val="0070C0"/>
                 <w:sz w:val="16"/>
                 <w:szCs w:val="16"/>
               </w:rPr>
@@ -10804,7 +11085,6 @@
           </w:p>
           <w:p>
             <w:pPr>
-              <w:spacing w:after="0"/>
               <w:jc w:val="center"/>
               <w:rPr>
                 <w:sz w:val="16"/>

</xml_diff>